<commit_message>
Handle the KDP version of the book.
</commit_message>
<xml_diff>
--- a/book/createspace/cover_text_es.docx
+++ b/book/createspace/cover_text_es.docx
@@ -271,16 +271,41 @@
       <w:proofErr w:type="spellEnd"/>
     </w:p>
     <w:p/>
+    <w:p>
+      <w:r>
+        <w:t>Back Cover:</w:t>
+      </w:r>
+    </w:p>
     <w:p/>
     <w:p>
       <w:r>
-        <w:t>Back Cover:</w:t>
+        <w:t>Top quote:</w:t>
       </w:r>
     </w:p>
     <w:p/>
     <w:p>
-      <w:r>
-        <w:t>Top quote:</w:t>
+      <w:pPr>
+        <w:rPr>
+          <w:lang w:val="es-ES"/>
+        </w:rPr>
+      </w:pPr>
+      <w:r>
+        <w:rPr>
+          <w:lang w:val="es-ES"/>
+        </w:rPr>
+        <w:t>Cualquiera puede aprender cómo funciona la tecnología y los protocolos usados en Internet para mover los datos entre miles de millones de computadoras repartidas por todo el mundo.</w:t>
+      </w:r>
+    </w:p>
+    <w:p>
+      <w:pPr>
+        <w:rPr>
+          <w:lang w:val="es-ES"/>
+        </w:rPr>
+      </w:pPr>
+    </w:p>
+    <w:p>
+      <w:r>
+        <w:t>Bottom quote</w:t>
       </w:r>
     </w:p>
     <w:p/>
@@ -294,32 +319,6 @@
         <w:rPr>
           <w:lang w:val="es-ES"/>
         </w:rPr>
-        <w:t>Cualquiera puede aprender cómo funciona la tecnología y los protocolos usados en Internet para mover los datos entre miles de millones de computadoras repartidas por todo el mundo.</w:t>
-      </w:r>
-    </w:p>
-    <w:p>
-      <w:pPr>
-        <w:rPr>
-          <w:lang w:val="es-ES"/>
-        </w:rPr>
-      </w:pPr>
-    </w:p>
-    <w:p>
-      <w:r>
-        <w:t>Bottom quote</w:t>
-      </w:r>
-    </w:p>
-    <w:p/>
-    <w:p>
-      <w:pPr>
-        <w:rPr>
-          <w:lang w:val="es-ES"/>
-        </w:rPr>
-      </w:pPr>
-      <w:r>
-        <w:rPr>
-          <w:lang w:val="es-ES"/>
-        </w:rPr>
         <w:t xml:space="preserve">Este libro desmitifica la maravillosa arquitectura y protocolos que utilizan las computadoras cuando se comunican a través de Internet. A pesar de ser algo muy complejo, Internet opera según unos </w:t>
       </w:r>
       <w:r>
@@ -355,24 +354,50 @@
       </w:pPr>
     </w:p>
     <w:p>
-      <w:r>
-        <w:rPr>
-          <w:lang w:val="es-ES"/>
-        </w:rPr>
-        <w:t xml:space="preserve">BISAC CODE: </w:t>
-      </w:r>
-      <w:r>
-        <w:t>Computers / Internet / General</w:t>
-      </w:r>
-    </w:p>
-    <w:p>
-      <w:pPr>
-        <w:rPr>
-          <w:lang w:val="es-ES"/>
-        </w:rPr>
-      </w:pPr>
       <w:bookmarkStart w:id="0" w:name="_GoBack"/>
       <w:bookmarkEnd w:id="0"/>
+      <w:r>
+        <w:t>ISBN-13: 978-1523627516 (</w:t>
+      </w:r>
+      <w:proofErr w:type="spellStart"/>
+      <w:r>
+        <w:t>CreateSpace</w:t>
+      </w:r>
+      <w:proofErr w:type="spellEnd"/>
+      <w:r>
+        <w:t>-Assigned) </w:t>
+      </w:r>
+      <w:r>
+        <w:br/>
+        <w:t>ISBN-10: 1523627514 </w:t>
+      </w:r>
+      <w:r>
+        <w:br/>
+        <w:t>BISAC: Computers / Internet / General</w:t>
+      </w:r>
+    </w:p>
+    <w:p/>
+    <w:p>
+      <w:r>
+        <w:t>Kindle Categories:</w:t>
+      </w:r>
+    </w:p>
+    <w:p>
+      <w:r>
+        <w:t>COMPUTERS &gt; Internet &gt; General</w:t>
+      </w:r>
+      <w:r>
+        <w:br/>
+        <w:t>COMPUTERS &gt; Networking &gt; General</w:t>
+      </w:r>
+    </w:p>
+    <w:p/>
+    <w:p>
+      <w:pPr>
+        <w:rPr>
+          <w:lang w:val="es-ES"/>
+        </w:rPr>
+      </w:pPr>
     </w:p>
     <w:sectPr>
       <w:pgSz w:w="12240" w:h="15840"/>

</xml_diff>

<commit_message>
Fix title oops (one more time)
</commit_message>
<xml_diff>
--- a/book/createspace/cover_text_es.docx
+++ b/book/createspace/cover_text_es.docx
@@ -33,6 +33,12 @@
         <w:rPr>
           <w:lang w:val="es-ES"/>
         </w:rPr>
+        <w:t xml:space="preserve">las </w:t>
+      </w:r>
+      <w:r>
+        <w:rPr>
+          <w:lang w:val="es-ES"/>
+        </w:rPr>
         <w:t>r</w:t>
       </w:r>
       <w:r>
@@ -132,230 +138,242 @@
         <w:rPr>
           <w:lang w:val="es-ES"/>
         </w:rPr>
-        <w:t xml:space="preserve"> a redes</w:t>
-      </w:r>
-    </w:p>
-    <w:p>
-      <w:pPr>
-        <w:rPr>
-          <w:lang w:val="es-ES"/>
-        </w:rPr>
-      </w:pPr>
-      <w:r>
-        <w:rPr>
-          <w:lang w:val="es-ES"/>
-        </w:rPr>
-        <w:t>Sub-</w:t>
-      </w:r>
-      <w:proofErr w:type="spellStart"/>
-      <w:r>
-        <w:rPr>
-          <w:lang w:val="es-ES"/>
-        </w:rPr>
-        <w:t>Title</w:t>
-      </w:r>
-      <w:proofErr w:type="spellEnd"/>
-      <w:r>
-        <w:rPr>
-          <w:lang w:val="es-ES"/>
-        </w:rPr>
-        <w:t xml:space="preserve"> (latin-1)</w:t>
-      </w:r>
-      <w:r>
-        <w:rPr>
-          <w:lang w:val="es-ES"/>
-        </w:rPr>
-        <w:t>: C</w:t>
-      </w:r>
-      <w:r>
-        <w:rPr>
-          <w:lang w:val="es-ES"/>
-        </w:rPr>
-        <w:t>o</w:t>
-      </w:r>
-      <w:r>
-        <w:rPr>
-          <w:lang w:val="es-ES"/>
-        </w:rPr>
-        <w:t>mo funciona Internet</w:t>
-      </w:r>
-    </w:p>
-    <w:p>
-      <w:pPr>
-        <w:rPr>
-          <w:lang w:val="es-ES"/>
-        </w:rPr>
-      </w:pPr>
-    </w:p>
-    <w:p>
-      <w:r>
-        <w:t>Credits on the bottom of the front</w:t>
-      </w:r>
-    </w:p>
-    <w:p/>
-    <w:p>
-      <w:pPr>
-        <w:rPr>
-          <w:lang w:val="es-ES"/>
-        </w:rPr>
-      </w:pPr>
-      <w:r>
-        <w:rPr>
-          <w:lang w:val="es-ES"/>
-        </w:rPr>
-        <w:t>Por</w:t>
-      </w:r>
-      <w:r>
-        <w:rPr>
-          <w:lang w:val="es-ES"/>
-        </w:rPr>
-        <w:t xml:space="preserve">: Charles R. </w:t>
-      </w:r>
-      <w:proofErr w:type="spellStart"/>
-      <w:r>
-        <w:rPr>
-          <w:lang w:val="es-ES"/>
-        </w:rPr>
-        <w:t>Severance</w:t>
-      </w:r>
-      <w:proofErr w:type="spellEnd"/>
-    </w:p>
-    <w:p>
-      <w:pPr>
-        <w:rPr>
-          <w:lang w:val="es-ES"/>
-        </w:rPr>
-      </w:pPr>
-      <w:r>
-        <w:rPr>
-          <w:lang w:val="es-ES"/>
-        </w:rPr>
-        <w:t>Ilustraciones de</w:t>
-      </w:r>
-      <w:r>
-        <w:rPr>
-          <w:lang w:val="es-ES"/>
-        </w:rPr>
-        <w:t xml:space="preserve">: Mauro </w:t>
-      </w:r>
-      <w:proofErr w:type="spellStart"/>
-      <w:r>
-        <w:rPr>
-          <w:lang w:val="es-ES"/>
-        </w:rPr>
-        <w:t>Toselli</w:t>
-      </w:r>
-      <w:proofErr w:type="spellEnd"/>
-    </w:p>
-    <w:p>
-      <w:proofErr w:type="spellStart"/>
-      <w:r>
-        <w:t>Traducido</w:t>
-      </w:r>
-      <w:proofErr w:type="spellEnd"/>
-      <w:r>
-        <w:t xml:space="preserve"> </w:t>
-      </w:r>
-      <w:proofErr w:type="spellStart"/>
-      <w:r>
-        <w:t>por</w:t>
-      </w:r>
-      <w:proofErr w:type="spellEnd"/>
-      <w:r>
-        <w:t xml:space="preserve">: Fernando </w:t>
-      </w:r>
-      <w:proofErr w:type="spellStart"/>
-      <w:r>
-        <w:t>Tardio</w:t>
-      </w:r>
-      <w:proofErr w:type="spellEnd"/>
-    </w:p>
-    <w:p/>
-    <w:p>
-      <w:r>
-        <w:t>Back Cover:</w:t>
-      </w:r>
-    </w:p>
-    <w:p/>
-    <w:p>
-      <w:r>
-        <w:t>Top quote:</w:t>
-      </w:r>
-    </w:p>
-    <w:p/>
-    <w:p>
-      <w:pPr>
-        <w:rPr>
-          <w:lang w:val="es-ES"/>
-        </w:rPr>
-      </w:pPr>
-      <w:r>
-        <w:rPr>
-          <w:lang w:val="es-ES"/>
-        </w:rPr>
-        <w:t>Cualquiera puede aprender cómo funciona la tecnología y los protocolos usados en Internet para mover los datos entre miles de millones de computadoras repartidas por todo el mundo.</w:t>
-      </w:r>
-    </w:p>
-    <w:p>
-      <w:pPr>
-        <w:rPr>
-          <w:lang w:val="es-ES"/>
-        </w:rPr>
-      </w:pPr>
-    </w:p>
-    <w:p>
-      <w:r>
-        <w:t>Bottom quote</w:t>
-      </w:r>
-    </w:p>
-    <w:p/>
-    <w:p>
-      <w:pPr>
-        <w:rPr>
-          <w:lang w:val="es-ES"/>
-        </w:rPr>
-      </w:pPr>
-      <w:r>
-        <w:rPr>
-          <w:lang w:val="es-ES"/>
-        </w:rPr>
-        <w:t xml:space="preserve">Este libro desmitifica la maravillosa arquitectura y protocolos que utilizan las computadoras cuando se comunican a través de Internet. A pesar de ser algo muy complejo, Internet opera según unos </w:t>
-      </w:r>
-      <w:r>
-        <w:rPr>
-          <w:lang w:val="es-ES"/>
-        </w:rPr>
-        <w:t xml:space="preserve">pocos </w:t>
-      </w:r>
-      <w:r>
-        <w:rPr>
-          <w:lang w:val="es-ES"/>
-        </w:rPr>
-        <w:t xml:space="preserve">conceptos relativamente sencillos que cualquiera puede entender. Las redes y las aplicaciones de red están integradas en nuestras vidas. </w:t>
-      </w:r>
-      <w:r>
-        <w:rPr>
-          <w:lang w:val="es-ES"/>
-        </w:rPr>
-        <w:t>Ent</w:t>
-      </w:r>
-      <w:r>
-        <w:rPr>
-          <w:lang w:val="es-ES"/>
-        </w:rPr>
-        <w:t>ender cómo funcionan esas tecnologías resulta de un valor inestimable. Este libro ha sido escrito para todo el mundo - ¡no es necesario que se posean conocimientos técnicos! </w:t>
-      </w:r>
-    </w:p>
-    <w:p>
-      <w:pPr>
-        <w:rPr>
-          <w:lang w:val="es-ES"/>
-        </w:rPr>
-      </w:pPr>
-    </w:p>
-    <w:p>
+        <w:t xml:space="preserve"> a </w:t>
+      </w:r>
+      <w:r>
+        <w:rPr>
+          <w:lang w:val="es-ES"/>
+        </w:rPr>
+        <w:t xml:space="preserve">las </w:t>
+      </w:r>
       <w:bookmarkStart w:id="0" w:name="_GoBack"/>
       <w:bookmarkEnd w:id="0"/>
+      <w:r>
+        <w:rPr>
+          <w:lang w:val="es-ES"/>
+        </w:rPr>
+        <w:t>redes</w:t>
+      </w:r>
+    </w:p>
+    <w:p>
+      <w:pPr>
+        <w:rPr>
+          <w:lang w:val="es-ES"/>
+        </w:rPr>
+      </w:pPr>
+      <w:r>
+        <w:rPr>
+          <w:lang w:val="es-ES"/>
+        </w:rPr>
+        <w:t>Sub-</w:t>
+      </w:r>
+      <w:proofErr w:type="spellStart"/>
+      <w:r>
+        <w:rPr>
+          <w:lang w:val="es-ES"/>
+        </w:rPr>
+        <w:t>Title</w:t>
+      </w:r>
+      <w:proofErr w:type="spellEnd"/>
+      <w:r>
+        <w:rPr>
+          <w:lang w:val="es-ES"/>
+        </w:rPr>
+        <w:t xml:space="preserve"> (latin-1)</w:t>
+      </w:r>
+      <w:r>
+        <w:rPr>
+          <w:lang w:val="es-ES"/>
+        </w:rPr>
+        <w:t>: C</w:t>
+      </w:r>
+      <w:r>
+        <w:rPr>
+          <w:lang w:val="es-ES"/>
+        </w:rPr>
+        <w:t>o</w:t>
+      </w:r>
+      <w:r>
+        <w:rPr>
+          <w:lang w:val="es-ES"/>
+        </w:rPr>
+        <w:t>mo funciona Internet</w:t>
+      </w:r>
+    </w:p>
+    <w:p>
+      <w:pPr>
+        <w:rPr>
+          <w:lang w:val="es-ES"/>
+        </w:rPr>
+      </w:pPr>
+    </w:p>
+    <w:p>
+      <w:r>
+        <w:t>Credits on the bottom of the front</w:t>
+      </w:r>
+    </w:p>
+    <w:p/>
+    <w:p>
+      <w:pPr>
+        <w:rPr>
+          <w:lang w:val="es-ES"/>
+        </w:rPr>
+      </w:pPr>
+      <w:r>
+        <w:rPr>
+          <w:lang w:val="es-ES"/>
+        </w:rPr>
+        <w:t>Por</w:t>
+      </w:r>
+      <w:r>
+        <w:rPr>
+          <w:lang w:val="es-ES"/>
+        </w:rPr>
+        <w:t xml:space="preserve">: Charles R. </w:t>
+      </w:r>
+      <w:proofErr w:type="spellStart"/>
+      <w:r>
+        <w:rPr>
+          <w:lang w:val="es-ES"/>
+        </w:rPr>
+        <w:t>Severance</w:t>
+      </w:r>
+      <w:proofErr w:type="spellEnd"/>
+    </w:p>
+    <w:p>
+      <w:pPr>
+        <w:rPr>
+          <w:lang w:val="es-ES"/>
+        </w:rPr>
+      </w:pPr>
+      <w:r>
+        <w:rPr>
+          <w:lang w:val="es-ES"/>
+        </w:rPr>
+        <w:t>Ilustraciones de</w:t>
+      </w:r>
+      <w:r>
+        <w:rPr>
+          <w:lang w:val="es-ES"/>
+        </w:rPr>
+        <w:t xml:space="preserve">: Mauro </w:t>
+      </w:r>
+      <w:proofErr w:type="spellStart"/>
+      <w:r>
+        <w:rPr>
+          <w:lang w:val="es-ES"/>
+        </w:rPr>
+        <w:t>Toselli</w:t>
+      </w:r>
+      <w:proofErr w:type="spellEnd"/>
+    </w:p>
+    <w:p>
+      <w:proofErr w:type="spellStart"/>
+      <w:r>
+        <w:t>Traducido</w:t>
+      </w:r>
+      <w:proofErr w:type="spellEnd"/>
+      <w:r>
+        <w:t xml:space="preserve"> </w:t>
+      </w:r>
+      <w:proofErr w:type="spellStart"/>
+      <w:r>
+        <w:t>por</w:t>
+      </w:r>
+      <w:proofErr w:type="spellEnd"/>
+      <w:r>
+        <w:t xml:space="preserve">: Fernando </w:t>
+      </w:r>
+      <w:proofErr w:type="spellStart"/>
+      <w:r>
+        <w:t>Tardio</w:t>
+      </w:r>
+      <w:proofErr w:type="spellEnd"/>
+    </w:p>
+    <w:p/>
+    <w:p>
+      <w:r>
+        <w:t>Back Cover:</w:t>
+      </w:r>
+    </w:p>
+    <w:p/>
+    <w:p>
+      <w:r>
+        <w:t>Top quote:</w:t>
+      </w:r>
+    </w:p>
+    <w:p/>
+    <w:p>
+      <w:pPr>
+        <w:rPr>
+          <w:lang w:val="es-ES"/>
+        </w:rPr>
+      </w:pPr>
+      <w:r>
+        <w:rPr>
+          <w:lang w:val="es-ES"/>
+        </w:rPr>
+        <w:t>Cualquiera puede aprender cómo funciona la tecnología y los protocolos usados en Internet para mover los datos entre miles de millones de computadoras repartidas por todo el mundo.</w:t>
+      </w:r>
+    </w:p>
+    <w:p>
+      <w:pPr>
+        <w:rPr>
+          <w:lang w:val="es-ES"/>
+        </w:rPr>
+      </w:pPr>
+    </w:p>
+    <w:p>
+      <w:r>
+        <w:t>Bottom quote</w:t>
+      </w:r>
+    </w:p>
+    <w:p/>
+    <w:p>
+      <w:pPr>
+        <w:rPr>
+          <w:lang w:val="es-ES"/>
+        </w:rPr>
+      </w:pPr>
+      <w:r>
+        <w:rPr>
+          <w:lang w:val="es-ES"/>
+        </w:rPr>
+        <w:t xml:space="preserve">Este libro desmitifica la maravillosa arquitectura y protocolos que utilizan las computadoras cuando se comunican a través de Internet. A pesar de ser algo muy complejo, Internet opera según unos </w:t>
+      </w:r>
+      <w:r>
+        <w:rPr>
+          <w:lang w:val="es-ES"/>
+        </w:rPr>
+        <w:t xml:space="preserve">pocos </w:t>
+      </w:r>
+      <w:r>
+        <w:rPr>
+          <w:lang w:val="es-ES"/>
+        </w:rPr>
+        <w:t xml:space="preserve">conceptos relativamente sencillos que cualquiera puede entender. Las redes y las aplicaciones de red están integradas en nuestras vidas. </w:t>
+      </w:r>
+      <w:r>
+        <w:rPr>
+          <w:lang w:val="es-ES"/>
+        </w:rPr>
+        <w:t>Ent</w:t>
+      </w:r>
+      <w:r>
+        <w:rPr>
+          <w:lang w:val="es-ES"/>
+        </w:rPr>
+        <w:t>ender cómo funcionan esas tecnologías resulta de un valor inestimable. Este libro ha sido escrito para todo el mundo - ¡no es necesario que se posean conocimientos técnicos! </w:t>
+      </w:r>
+    </w:p>
+    <w:p>
+      <w:pPr>
+        <w:rPr>
+          <w:lang w:val="es-ES"/>
+        </w:rPr>
+      </w:pPr>
+    </w:p>
+    <w:p>
       <w:r>
         <w:t>ISBN-13: 978-1523627516 (</w:t>
       </w:r>
@@ -576,6 +594,7 @@
   <w:style w:type="character" w:default="1" w:styleId="DefaultParagraphFont">
     <w:name w:val="Default Paragraph Font"/>
     <w:uiPriority w:val="1"/>
+    <w:semiHidden/>
     <w:unhideWhenUsed/>
   </w:style>
   <w:style w:type="table" w:default="1" w:styleId="TableNormal">
@@ -770,6 +789,7 @@
   <w:style w:type="character" w:default="1" w:styleId="DefaultParagraphFont">
     <w:name w:val="Default Paragraph Font"/>
     <w:uiPriority w:val="1"/>
+    <w:semiHidden/>
     <w:unhideWhenUsed/>
   </w:style>
   <w:style w:type="table" w:default="1" w:styleId="TableNormal">

</xml_diff>